<commit_message>
finish all checkpoints in Module 7
</commit_message>
<xml_diff>
--- a/Module 7/Module 7 Checkpoint.docx
+++ b/Module 7/Module 7 Checkpoint.docx
@@ -4,7 +4,7 @@
   <w:body>
     <w:p>
       <w:pPr>
-        <w:pStyle w:val="a4"/>
+        <w:pStyle w:val="NoSpacing"/>
         <w:jc w:val="center"/>
         <w:rPr>
           <w:rFonts w:ascii="Times New Roman" w:hAnsi="Times New Roman" w:cs="Times New Roman"/>
@@ -19,7 +19,7 @@
     </w:p>
     <w:p>
       <w:pPr>
-        <w:pStyle w:val="a4"/>
+        <w:pStyle w:val="NoSpacing"/>
         <w:jc w:val="center"/>
         <w:rPr>
           <w:rFonts w:ascii="Times New Roman" w:hAnsi="Times New Roman" w:cs="Times New Roman"/>
@@ -34,7 +34,7 @@
     </w:p>
     <w:p>
       <w:pPr>
-        <w:pStyle w:val="a4"/>
+        <w:pStyle w:val="NoSpacing"/>
         <w:jc w:val="center"/>
         <w:rPr>
           <w:rFonts w:ascii="Times New Roman" w:hAnsi="Times New Roman" w:cs="Times New Roman"/>
@@ -73,7 +73,7 @@
     </w:p>
     <w:p>
       <w:pPr>
-        <w:pStyle w:val="a4"/>
+        <w:pStyle w:val="NoSpacing"/>
         <w:rPr>
           <w:rFonts w:ascii="Times New Roman" w:hAnsi="Times New Roman" w:cs="Times New Roman"/>
         </w:rPr>
@@ -99,21 +99,20 @@
           <w:placeholder>
             <w:docPart w:val="DefaultPlaceholder_-1854013440"/>
           </w:placeholder>
-          <w:showingPlcHdr/>
         </w:sdtPr>
         <w:sdtContent>
           <w:r>
             <w:rPr>
-              <w:rStyle w:val="a9"/>
+              <w:rFonts w:ascii="Times New Roman" w:hAnsi="Times New Roman" w:cs="Times New Roman"/>
             </w:rPr>
-            <w:t>Click or tap here to enter text.</w:t>
+            <w:t>Zhao Kexin</w:t>
           </w:r>
         </w:sdtContent>
       </w:sdt>
     </w:p>
     <w:p>
       <w:pPr>
-        <w:pStyle w:val="a4"/>
+        <w:pStyle w:val="NoSpacing"/>
         <w:rPr>
           <w:rFonts w:ascii="Times New Roman" w:hAnsi="Times New Roman" w:cs="Times New Roman"/>
         </w:rPr>
@@ -139,14 +138,13 @@
           <w:placeholder>
             <w:docPart w:val="DefaultPlaceholder_-1854013440"/>
           </w:placeholder>
-          <w:showingPlcHdr/>
         </w:sdtPr>
         <w:sdtContent>
           <w:r>
             <w:rPr>
-              <w:rStyle w:val="a9"/>
+              <w:rFonts w:ascii="Times New Roman" w:hAnsi="Times New Roman" w:cs="Times New Roman"/>
             </w:rPr>
-            <w:t>Click or tap here to enter text.</w:t>
+            <w:t>3035845368</w:t>
           </w:r>
         </w:sdtContent>
       </w:sdt>
@@ -160,9 +158,10 @@
       <w:r>
         <w:rPr>
           <w:rFonts w:ascii="Times New Roman" w:hAnsi="Times New Roman" w:cs="Times New Roman"/>
+          <w:noProof/>
         </w:rPr>
         <w:pict w14:anchorId="4362066E">
-          <v:rect id="_x0000_i1025" style="width:0;height:1.5pt" o:hralign="center" o:hrstd="t" o:hr="t" fillcolor="#a0a0a0" stroked="f"/>
+          <v:rect id="_x0000_i1027" alt="" style="width:451.3pt;height:.05pt;mso-width-percent:0;mso-height-percent:0;mso-width-percent:0;mso-height-percent:0" o:hralign="center" o:hrstd="t" o:hr="t" fillcolor="#a0a0a0" stroked="f"/>
         </w:pict>
       </w:r>
     </w:p>
@@ -201,9 +200,10 @@
       <w:r>
         <w:rPr>
           <w:rFonts w:ascii="Times New Roman" w:hAnsi="Times New Roman" w:cs="Times New Roman"/>
+          <w:noProof/>
         </w:rPr>
         <w:pict w14:anchorId="5AA56BBB">
-          <v:rect id="_x0000_i1026" style="width:0;height:1.5pt" o:hralign="center" o:hrstd="t" o:hr="t" fillcolor="#a0a0a0" stroked="f"/>
+          <v:rect id="_x0000_i1026" alt="" style="width:451.3pt;height:.05pt;mso-width-percent:0;mso-height-percent:0;mso-width-percent:0;mso-height-percent:0" o:hralign="center" o:hrstd="t" o:hr="t" fillcolor="#a0a0a0" stroked="f"/>
         </w:pict>
       </w:r>
     </w:p>
@@ -262,7 +262,15 @@
         <w:rPr>
           <w:rFonts w:ascii="Times New Roman" w:hAnsi="Times New Roman" w:cs="Times New Roman"/>
         </w:rPr>
-        <w:t>. Correct the error(s) if any, if no error, please write “no error”.</w:t>
+        <w:t xml:space="preserve">. </w:t>
+      </w:r>
+      <w:bookmarkStart w:id="0" w:name="OLE_LINK1"/>
+      <w:bookmarkStart w:id="1" w:name="OLE_LINK2"/>
+      <w:r>
+        <w:rPr>
+          <w:rFonts w:ascii="Times New Roman" w:hAnsi="Times New Roman" w:cs="Times New Roman"/>
+        </w:rPr>
+        <w:t>Correct the error(s) if any, if no error, please write “no error”.</w:t>
       </w:r>
     </w:p>
     <w:p>
@@ -274,29 +282,107 @@
           <w:szCs w:val="20"/>
         </w:rPr>
       </w:pPr>
+      <w:proofErr w:type="spellStart"/>
       <w:r>
         <w:rPr>
           <w:rFonts w:ascii="Consolas" w:hAnsi="Consolas" w:cs="Times New Roman"/>
           <w:sz w:val="20"/>
           <w:szCs w:val="20"/>
         </w:rPr>
-        <w:t>ofstream cfile;</w:t>
-      </w:r>
-    </w:p>
-    <w:p>
-      <w:pPr>
-        <w:ind w:left="720"/>
-        <w:rPr>
-          <w:rFonts w:ascii="Times New Roman" w:hAnsi="Times New Roman" w:cs="Times New Roman"/>
-        </w:rPr>
-      </w:pPr>
+        <w:t>ofstream</w:t>
+      </w:r>
+      <w:proofErr w:type="spellEnd"/>
       <w:r>
         <w:rPr>
           <w:rFonts w:ascii="Consolas" w:hAnsi="Consolas" w:cs="Times New Roman"/>
           <w:sz w:val="20"/>
           <w:szCs w:val="20"/>
         </w:rPr>
-        <w:t>cfile.open (c.txt, ios::ate, ios::binary); [Assuming the file c.txt exists.]</w:t>
+        <w:t xml:space="preserve"> </w:t>
+      </w:r>
+      <w:proofErr w:type="spellStart"/>
+      <w:proofErr w:type="gramStart"/>
+      <w:r>
+        <w:rPr>
+          <w:rFonts w:ascii="Consolas" w:hAnsi="Consolas" w:cs="Times New Roman"/>
+          <w:sz w:val="20"/>
+          <w:szCs w:val="20"/>
+        </w:rPr>
+        <w:t>cfile</w:t>
+      </w:r>
+      <w:proofErr w:type="spellEnd"/>
+      <w:r>
+        <w:rPr>
+          <w:rFonts w:ascii="Consolas" w:hAnsi="Consolas" w:cs="Times New Roman"/>
+          <w:sz w:val="20"/>
+          <w:szCs w:val="20"/>
+        </w:rPr>
+        <w:t>;</w:t>
+      </w:r>
+      <w:proofErr w:type="gramEnd"/>
+    </w:p>
+    <w:p>
+      <w:pPr>
+        <w:ind w:left="720"/>
+        <w:rPr>
+          <w:rFonts w:ascii="Times New Roman" w:hAnsi="Times New Roman" w:cs="Times New Roman"/>
+        </w:rPr>
+      </w:pPr>
+      <w:proofErr w:type="spellStart"/>
+      <w:proofErr w:type="gramStart"/>
+      <w:r>
+        <w:rPr>
+          <w:rFonts w:ascii="Consolas" w:hAnsi="Consolas" w:cs="Times New Roman"/>
+          <w:sz w:val="20"/>
+          <w:szCs w:val="20"/>
+        </w:rPr>
+        <w:t>cfile.open</w:t>
+      </w:r>
+      <w:proofErr w:type="spellEnd"/>
+      <w:proofErr w:type="gramEnd"/>
+      <w:r>
+        <w:rPr>
+          <w:rFonts w:ascii="Consolas" w:hAnsi="Consolas" w:cs="Times New Roman"/>
+          <w:sz w:val="20"/>
+          <w:szCs w:val="20"/>
+        </w:rPr>
+        <w:t xml:space="preserve"> (c.txt, </w:t>
+      </w:r>
+      <w:proofErr w:type="spellStart"/>
+      <w:r>
+        <w:rPr>
+          <w:rFonts w:ascii="Consolas" w:hAnsi="Consolas" w:cs="Times New Roman"/>
+          <w:sz w:val="20"/>
+          <w:szCs w:val="20"/>
+        </w:rPr>
+        <w:t>ios</w:t>
+      </w:r>
+      <w:proofErr w:type="spellEnd"/>
+      <w:r>
+        <w:rPr>
+          <w:rFonts w:ascii="Consolas" w:hAnsi="Consolas" w:cs="Times New Roman"/>
+          <w:sz w:val="20"/>
+          <w:szCs w:val="20"/>
+        </w:rPr>
+        <w:t xml:space="preserve">::ate, </w:t>
+      </w:r>
+      <w:proofErr w:type="spellStart"/>
+      <w:r>
+        <w:rPr>
+          <w:rFonts w:ascii="Consolas" w:hAnsi="Consolas" w:cs="Times New Roman"/>
+          <w:sz w:val="20"/>
+          <w:szCs w:val="20"/>
+        </w:rPr>
+        <w:t>ios</w:t>
+      </w:r>
+      <w:proofErr w:type="spellEnd"/>
+      <w:r>
+        <w:rPr>
+          <w:rFonts w:ascii="Consolas" w:hAnsi="Consolas" w:cs="Times New Roman"/>
+          <w:sz w:val="20"/>
+          <w:szCs w:val="20"/>
+        </w:rPr>
+        <w:t>::binary); [Assuming the file c.txt exists.]</w:t>
       </w:r>
       <w:r>
         <w:rPr>
@@ -305,6 +391,8 @@
         <w:tab/>
       </w:r>
     </w:p>
+    <w:bookmarkEnd w:id="0"/>
+    <w:bookmarkEnd w:id="1"/>
     <w:p>
       <w:pPr>
         <w:rPr>
@@ -333,14 +421,79 @@
           <w:placeholder>
             <w:docPart w:val="8C88A3F7327A4DD5813FCA29706529A8"/>
           </w:placeholder>
-          <w:showingPlcHdr/>
         </w:sdtPr>
         <w:sdtContent>
+          <w:proofErr w:type="spellStart"/>
           <w:r>
             <w:rPr>
-              <w:rStyle w:val="a9"/>
+              <w:rFonts w:ascii="Times New Roman" w:hAnsi="Times New Roman" w:cs="Times New Roman"/>
             </w:rPr>
-            <w:t>Click or tap here to enter text.</w:t>
+            <w:t>ofstream</w:t>
+          </w:r>
+          <w:proofErr w:type="spellEnd"/>
+          <w:r>
+            <w:rPr>
+              <w:rFonts w:ascii="Times New Roman" w:hAnsi="Times New Roman" w:cs="Times New Roman"/>
+            </w:rPr>
+            <w:t xml:space="preserve"> </w:t>
+          </w:r>
+          <w:proofErr w:type="spellStart"/>
+          <w:r>
+            <w:rPr>
+              <w:rFonts w:ascii="Times New Roman" w:hAnsi="Times New Roman" w:cs="Times New Roman"/>
+            </w:rPr>
+            <w:t>cfile</w:t>
+          </w:r>
+          <w:proofErr w:type="spellEnd"/>
+          <w:r>
+            <w:rPr>
+              <w:rFonts w:ascii="Times New Roman" w:hAnsi="Times New Roman" w:cs="Times New Roman"/>
+            </w:rPr>
+            <w:t xml:space="preserve">; </w:t>
+          </w:r>
+          <w:proofErr w:type="spellStart"/>
+          <w:proofErr w:type="gramStart"/>
+          <w:r>
+            <w:rPr>
+              <w:rFonts w:ascii="Times New Roman" w:hAnsi="Times New Roman" w:cs="Times New Roman"/>
+            </w:rPr>
+            <w:t>cfile.open</w:t>
+          </w:r>
+          <w:proofErr w:type="spellEnd"/>
+          <w:proofErr w:type="gramEnd"/>
+          <w:r>
+            <w:rPr>
+              <w:rFonts w:ascii="Times New Roman" w:hAnsi="Times New Roman" w:cs="Times New Roman"/>
+            </w:rPr>
+            <w:t xml:space="preserve">("c.txt", </w:t>
+          </w:r>
+          <w:proofErr w:type="spellStart"/>
+          <w:r>
+            <w:rPr>
+              <w:rFonts w:ascii="Times New Roman" w:hAnsi="Times New Roman" w:cs="Times New Roman"/>
+            </w:rPr>
+            <w:t>ios</w:t>
+          </w:r>
+          <w:proofErr w:type="spellEnd"/>
+          <w:r>
+            <w:rPr>
+              <w:rFonts w:ascii="Times New Roman" w:hAnsi="Times New Roman" w:cs="Times New Roman"/>
+            </w:rPr>
+            <w:t xml:space="preserve">::ate | </w:t>
+          </w:r>
+          <w:proofErr w:type="spellStart"/>
+          <w:r>
+            <w:rPr>
+              <w:rFonts w:ascii="Times New Roman" w:hAnsi="Times New Roman" w:cs="Times New Roman"/>
+            </w:rPr>
+            <w:t>ios</w:t>
+          </w:r>
+          <w:proofErr w:type="spellEnd"/>
+          <w:r>
+            <w:rPr>
+              <w:rFonts w:ascii="Times New Roman" w:hAnsi="Times New Roman" w:cs="Times New Roman"/>
+            </w:rPr>
+            <w:t>::binary);</w:t>
           </w:r>
         </w:sdtContent>
       </w:sdt>
@@ -354,9 +507,10 @@
       <w:r>
         <w:rPr>
           <w:rFonts w:ascii="Times New Roman" w:hAnsi="Times New Roman" w:cs="Times New Roman"/>
+          <w:noProof/>
         </w:rPr>
         <w:pict w14:anchorId="11C3FF1F">
-          <v:rect id="_x0000_i1027" style="width:0;height:1.5pt" o:hralign="center" o:hrstd="t" o:hr="t" fillcolor="#a0a0a0" stroked="f"/>
+          <v:rect id="_x0000_i1025" alt="" style="width:451.3pt;height:.05pt;mso-width-percent:0;mso-height-percent:0;mso-width-percent:0;mso-height-percent:0" o:hralign="center" o:hrstd="t" o:hr="t" fillcolor="#a0a0a0" stroked="f"/>
         </w:pict>
       </w:r>
     </w:p>
@@ -399,11 +553,26 @@
           <w:rFonts w:ascii="Times New Roman" w:hAnsi="Times New Roman" w:cs="Times New Roman"/>
         </w:rPr>
       </w:pPr>
-      <w:r>
-        <w:rPr>
-          <w:rFonts w:ascii="Times New Roman" w:hAnsi="Times New Roman" w:cs="Times New Roman"/>
-        </w:rPr>
-        <w:t>LeetCode is a popular and famous platform and community among developers over the world.  It is a well-developed platform for challenging yourselves on coding skills as well as practi</w:t>
+      <w:proofErr w:type="spellStart"/>
+      <w:r>
+        <w:rPr>
+          <w:rFonts w:ascii="Times New Roman" w:hAnsi="Times New Roman" w:cs="Times New Roman"/>
+        </w:rPr>
+        <w:t>LeetCode</w:t>
+      </w:r>
+      <w:proofErr w:type="spellEnd"/>
+      <w:r>
+        <w:rPr>
+          <w:rFonts w:ascii="Times New Roman" w:hAnsi="Times New Roman" w:cs="Times New Roman"/>
+        </w:rPr>
+        <w:t xml:space="preserve"> is a popular and famous platform and community among developers over the world.  It is a well-developed platform for challenging yourselves on coding skills as well as </w:t>
+      </w:r>
+      <w:proofErr w:type="spellStart"/>
+      <w:r>
+        <w:rPr>
+          <w:rFonts w:ascii="Times New Roman" w:hAnsi="Times New Roman" w:cs="Times New Roman"/>
+        </w:rPr>
+        <w:t>practi</w:t>
       </w:r>
       <w:r>
         <w:rPr>
@@ -415,7 +584,14 @@
         <w:rPr>
           <w:rFonts w:ascii="Times New Roman" w:hAnsi="Times New Roman" w:cs="Times New Roman"/>
         </w:rPr>
-        <w:t xml:space="preserve">ing and preparing for interviews for the Tech Giant companies like Google, Microsoft, Facebook, etc.  </w:t>
+        <w:t>ing</w:t>
+      </w:r>
+      <w:proofErr w:type="spellEnd"/>
+      <w:r>
+        <w:rPr>
+          <w:rFonts w:ascii="Times New Roman" w:hAnsi="Times New Roman" w:cs="Times New Roman"/>
+        </w:rPr>
+        <w:t xml:space="preserve"> and preparing for interviews for the Tech Giant companies like Google, Microsoft, Facebook, etc.  </w:t>
       </w:r>
     </w:p>
     <w:p>
@@ -430,15 +606,29 @@
         </w:rPr>
         <w:t xml:space="preserve">Visit </w:t>
       </w:r>
-      <w:hyperlink r:id="rId8" w:history="1">
-        <w:r>
-          <w:rPr>
-            <w:rStyle w:val="ab"/>
-            <w:rFonts w:ascii="Times New Roman" w:hAnsi="Times New Roman" w:cs="Times New Roman"/>
-          </w:rPr>
-          <w:t>https://leetcode.com/</w:t>
-        </w:r>
-      </w:hyperlink>
+      <w:r>
+        <w:fldChar w:fldCharType="begin"/>
+      </w:r>
+      <w:r>
+        <w:instrText>HYPERLINK "https://leetcode.com/%20"</w:instrText>
+      </w:r>
+      <w:r>
+        <w:fldChar w:fldCharType="separate"/>
+      </w:r>
+      <w:r>
+        <w:rPr>
+          <w:rStyle w:val="Hyperlink"/>
+          <w:rFonts w:ascii="Times New Roman" w:hAnsi="Times New Roman" w:cs="Times New Roman"/>
+        </w:rPr>
+        <w:t>https://leetcode.com/</w:t>
+      </w:r>
+      <w:r>
+        <w:rPr>
+          <w:rStyle w:val="Hyperlink"/>
+          <w:rFonts w:ascii="Times New Roman" w:hAnsi="Times New Roman" w:cs="Times New Roman"/>
+        </w:rPr>
+        <w:fldChar w:fldCharType="end"/>
+      </w:r>
       <w:r>
         <w:rPr>
           <w:rFonts w:ascii="Times New Roman" w:hAnsi="Times New Roman" w:cs="Times New Roman"/>
@@ -475,7 +665,7 @@
                     </pic:cNvPicPr>
                   </pic:nvPicPr>
                   <pic:blipFill>
-                    <a:blip r:embed="rId9" cstate="print">
+                    <a:blip r:embed="rId8" cstate="print">
                       <a:extLst>
                         <a:ext uri="{28A0092B-C50C-407E-A947-70E740481C1C}">
                           <a14:useLocalDpi xmlns:a14="http://schemas.microsoft.com/office/drawing/2010/main" val="0"/>
@@ -509,33 +699,20 @@
     </w:p>
     <w:p>
       <w:pPr>
-        <w:pStyle w:val="ae"/>
+        <w:pStyle w:val="Caption"/>
         <w:jc w:val="center"/>
       </w:pPr>
       <w:r>
         <w:t xml:space="preserve">Figure </w:t>
       </w:r>
-      <w:r>
-        <w:fldChar w:fldCharType="begin"/>
-      </w:r>
-      <w:r>
-        <w:instrText xml:space="preserve"> SEQ Figure \* ARABIC </w:instrText>
-      </w:r>
-      <w:r>
-        <w:fldChar w:fldCharType="separate"/>
-      </w:r>
-      <w:r>
-        <w:rPr>
-          <w:noProof/>
-        </w:rPr>
-        <w:t>1</w:t>
-      </w:r>
-      <w:r>
-        <w:rPr>
-          <w:noProof/>
-        </w:rPr>
-        <w:fldChar w:fldCharType="end"/>
-      </w:r>
+      <w:fldSimple w:instr=" SEQ Figure \* ARABIC ">
+        <w:r>
+          <w:rPr>
+            <w:noProof/>
+          </w:rPr>
+          <w:t>1</w:t>
+        </w:r>
+      </w:fldSimple>
     </w:p>
     <w:p/>
     <w:p/>
@@ -579,7 +756,7 @@
                     </pic:cNvPicPr>
                   </pic:nvPicPr>
                   <pic:blipFill>
-                    <a:blip r:embed="rId10" cstate="print">
+                    <a:blip r:embed="rId9" cstate="print">
                       <a:extLst>
                         <a:ext uri="{28A0092B-C50C-407E-A947-70E740481C1C}">
                           <a14:useLocalDpi xmlns:a14="http://schemas.microsoft.com/office/drawing/2010/main" val="0"/>
@@ -613,7 +790,7 @@
     </w:p>
     <w:p>
       <w:pPr>
-        <w:pStyle w:val="ae"/>
+        <w:pStyle w:val="Caption"/>
         <w:jc w:val="center"/>
         <w:rPr>
           <w:rFonts w:ascii="Times New Roman" w:hAnsi="Times New Roman" w:cs="Times New Roman"/>
@@ -624,27 +801,14 @@
       <w:r>
         <w:t xml:space="preserve">Figure </w:t>
       </w:r>
-      <w:r>
-        <w:fldChar w:fldCharType="begin"/>
-      </w:r>
-      <w:r>
-        <w:instrText xml:space="preserve"> SEQ Figure \* ARABIC </w:instrText>
-      </w:r>
-      <w:r>
-        <w:fldChar w:fldCharType="separate"/>
-      </w:r>
-      <w:r>
-        <w:rPr>
-          <w:noProof/>
-        </w:rPr>
-        <w:t>2</w:t>
-      </w:r>
-      <w:r>
-        <w:rPr>
-          <w:noProof/>
-        </w:rPr>
-        <w:fldChar w:fldCharType="end"/>
-      </w:r>
+      <w:fldSimple w:instr=" SEQ Figure \* ARABIC ">
+        <w:r>
+          <w:rPr>
+            <w:noProof/>
+          </w:rPr>
+          <w:t>2</w:t>
+        </w:r>
+      </w:fldSimple>
     </w:p>
     <w:p>
       <w:pPr>
@@ -695,7 +859,7 @@
           <w:bdr w:val="none" w:sz="0" w:space="0" w:color="auto" w:frame="1"/>
         </w:rPr>
         <w:drawing>
-          <wp:inline distT="0" distB="0" distL="0" distR="0" wp14:anchorId="6196BA90" wp14:editId="10B33175">
+          <wp:inline distT="0" distB="0" distL="0" distR="0" wp14:anchorId="6196BA90" wp14:editId="4267C30E">
             <wp:extent cx="6496050" cy="3095625"/>
             <wp:effectExtent l="0" t="0" r="0" b="9525"/>
             <wp:docPr id="3" name="Picture 3"/>
@@ -712,7 +876,7 @@
                     </pic:cNvPicPr>
                   </pic:nvPicPr>
                   <pic:blipFill>
-                    <a:blip r:embed="rId11" cstate="print">
+                    <a:blip r:embed="rId10" cstate="print">
                       <a:extLst>
                         <a:ext uri="{28A0092B-C50C-407E-A947-70E740481C1C}">
                           <a14:useLocalDpi xmlns:a14="http://schemas.microsoft.com/office/drawing/2010/main" val="0"/>
@@ -746,7 +910,7 @@
     </w:p>
     <w:p>
       <w:pPr>
-        <w:pStyle w:val="ae"/>
+        <w:pStyle w:val="Caption"/>
         <w:jc w:val="center"/>
         <w:rPr>
           <w:rFonts w:ascii="Times New Roman" w:hAnsi="Times New Roman" w:cs="Times New Roman"/>
@@ -755,27 +919,14 @@
       <w:r>
         <w:t xml:space="preserve">Figure </w:t>
       </w:r>
-      <w:r>
-        <w:fldChar w:fldCharType="begin"/>
-      </w:r>
-      <w:r>
-        <w:instrText xml:space="preserve"> SEQ Figure \* ARABIC </w:instrText>
-      </w:r>
-      <w:r>
-        <w:fldChar w:fldCharType="separate"/>
-      </w:r>
-      <w:r>
-        <w:rPr>
-          <w:noProof/>
-        </w:rPr>
-        <w:t>3</w:t>
-      </w:r>
-      <w:r>
-        <w:rPr>
-          <w:noProof/>
-        </w:rPr>
-        <w:fldChar w:fldCharType="end"/>
-      </w:r>
+      <w:fldSimple w:instr=" SEQ Figure \* ARABIC ">
+        <w:r>
+          <w:rPr>
+            <w:noProof/>
+          </w:rPr>
+          <w:t>3</w:t>
+        </w:r>
+      </w:fldSimple>
     </w:p>
     <w:p>
       <w:pPr>
@@ -807,7 +958,7 @@
                     </pic:cNvPicPr>
                   </pic:nvPicPr>
                   <pic:blipFill>
-                    <a:blip r:embed="rId12" cstate="print">
+                    <a:blip r:embed="rId11" cstate="print">
                       <a:extLst>
                         <a:ext uri="{28A0092B-C50C-407E-A947-70E740481C1C}">
                           <a14:useLocalDpi xmlns:a14="http://schemas.microsoft.com/office/drawing/2010/main" val="0"/>
@@ -841,7 +992,7 @@
     </w:p>
     <w:p>
       <w:pPr>
-        <w:pStyle w:val="ae"/>
+        <w:pStyle w:val="Caption"/>
         <w:jc w:val="center"/>
         <w:rPr>
           <w:rFonts w:ascii="Times New Roman" w:hAnsi="Times New Roman" w:cs="Times New Roman"/>
@@ -850,27 +1001,14 @@
       <w:r>
         <w:t xml:space="preserve">Figure </w:t>
       </w:r>
-      <w:r>
-        <w:fldChar w:fldCharType="begin"/>
-      </w:r>
-      <w:r>
-        <w:instrText xml:space="preserve"> SEQ Figure \* ARABIC </w:instrText>
-      </w:r>
-      <w:r>
-        <w:fldChar w:fldCharType="separate"/>
-      </w:r>
-      <w:r>
-        <w:rPr>
-          <w:noProof/>
-        </w:rPr>
-        <w:t>4</w:t>
-      </w:r>
-      <w:r>
-        <w:rPr>
-          <w:noProof/>
-        </w:rPr>
-        <w:fldChar w:fldCharType="end"/>
-      </w:r>
+      <w:fldSimple w:instr=" SEQ Figure \* ARABIC ">
+        <w:r>
+          <w:rPr>
+            <w:noProof/>
+          </w:rPr>
+          <w:t>4</w:t>
+        </w:r>
+      </w:fldSimple>
     </w:p>
     <w:p>
       <w:pPr>
@@ -899,7 +1037,7 @@
           <w:bdr w:val="none" w:sz="0" w:space="0" w:color="auto" w:frame="1"/>
         </w:rPr>
         <w:drawing>
-          <wp:inline distT="0" distB="0" distL="0" distR="0" wp14:anchorId="38300D8E" wp14:editId="11695374">
+          <wp:inline distT="0" distB="0" distL="0" distR="0" wp14:anchorId="38300D8E" wp14:editId="70C7F751">
             <wp:extent cx="5734050" cy="2924175"/>
             <wp:effectExtent l="0" t="0" r="0" b="9525"/>
             <wp:docPr id="5" name="Picture 5"/>
@@ -916,7 +1054,7 @@
                     </pic:cNvPicPr>
                   </pic:nvPicPr>
                   <pic:blipFill>
-                    <a:blip r:embed="rId13" cstate="print">
+                    <a:blip r:embed="rId12" cstate="print">
                       <a:extLst>
                         <a:ext uri="{28A0092B-C50C-407E-A947-70E740481C1C}">
                           <a14:useLocalDpi xmlns:a14="http://schemas.microsoft.com/office/drawing/2010/main" val="0"/>
@@ -950,7 +1088,7 @@
     </w:p>
     <w:p>
       <w:pPr>
-        <w:pStyle w:val="ae"/>
+        <w:pStyle w:val="Caption"/>
         <w:jc w:val="center"/>
         <w:rPr>
           <w:rFonts w:ascii="Times New Roman" w:hAnsi="Times New Roman" w:cs="Times New Roman"/>
@@ -959,31 +1097,18 @@
       <w:r>
         <w:t xml:space="preserve">Figure </w:t>
       </w:r>
-      <w:r>
-        <w:fldChar w:fldCharType="begin"/>
-      </w:r>
-      <w:r>
-        <w:instrText xml:space="preserve"> SEQ Figure \* ARABIC </w:instrText>
-      </w:r>
-      <w:r>
-        <w:fldChar w:fldCharType="separate"/>
-      </w:r>
-      <w:r>
-        <w:rPr>
-          <w:noProof/>
-        </w:rPr>
-        <w:t>5</w:t>
-      </w:r>
-      <w:r>
-        <w:rPr>
-          <w:noProof/>
-        </w:rPr>
-        <w:fldChar w:fldCharType="end"/>
-      </w:r>
+      <w:fldSimple w:instr=" SEQ Figure \* ARABIC ">
+        <w:r>
+          <w:rPr>
+            <w:noProof/>
+          </w:rPr>
+          <w:t>5</w:t>
+        </w:r>
+      </w:fldSimple>
     </w:p>
     <w:p>
       <w:pPr>
-        <w:pStyle w:val="Web"/>
+        <w:pStyle w:val="NormalWeb"/>
         <w:spacing w:before="0" w:beforeAutospacing="0" w:after="0" w:afterAutospacing="0"/>
         <w:rPr>
           <w:color w:val="000000"/>
@@ -1002,7 +1127,7 @@
     </w:p>
     <w:p>
       <w:pPr>
-        <w:pStyle w:val="Web"/>
+        <w:pStyle w:val="NormalWeb"/>
         <w:keepNext/>
         <w:spacing w:before="0" w:beforeAutospacing="0" w:after="0" w:afterAutospacing="0"/>
         <w:jc w:val="center"/>
@@ -1034,7 +1159,7 @@
                     </pic:cNvPicPr>
                   </pic:nvPicPr>
                   <pic:blipFill>
-                    <a:blip r:embed="rId14" cstate="print">
+                    <a:blip r:embed="rId13" cstate="print">
                       <a:extLst>
                         <a:ext uri="{28A0092B-C50C-407E-A947-70E740481C1C}">
                           <a14:useLocalDpi xmlns:a14="http://schemas.microsoft.com/office/drawing/2010/main" val="0"/>
@@ -1068,33 +1193,20 @@
     </w:p>
     <w:p>
       <w:pPr>
-        <w:pStyle w:val="ae"/>
+        <w:pStyle w:val="Caption"/>
         <w:jc w:val="center"/>
       </w:pPr>
       <w:r>
         <w:t xml:space="preserve">Figure </w:t>
       </w:r>
-      <w:r>
-        <w:fldChar w:fldCharType="begin"/>
-      </w:r>
-      <w:r>
-        <w:instrText xml:space="preserve"> SEQ Figure \* ARABIC </w:instrText>
-      </w:r>
-      <w:r>
-        <w:fldChar w:fldCharType="separate"/>
-      </w:r>
-      <w:r>
-        <w:rPr>
-          <w:noProof/>
-        </w:rPr>
-        <w:t>6</w:t>
-      </w:r>
-      <w:r>
-        <w:rPr>
-          <w:noProof/>
-        </w:rPr>
-        <w:fldChar w:fldCharType="end"/>
-      </w:r>
+      <w:fldSimple w:instr=" SEQ Figure \* ARABIC ">
+        <w:r>
+          <w:rPr>
+            <w:noProof/>
+          </w:rPr>
+          <w:t>6</w:t>
+        </w:r>
+      </w:fldSimple>
     </w:p>
     <w:p>
       <w:pPr>
@@ -1144,7 +1256,7 @@
     </w:p>
     <w:p>
       <w:pPr>
-        <w:pStyle w:val="Web"/>
+        <w:pStyle w:val="NormalWeb"/>
         <w:spacing w:before="0" w:beforeAutospacing="0" w:after="0" w:afterAutospacing="0"/>
       </w:pPr>
     </w:p>
@@ -1154,6 +1266,53 @@
           <w:rFonts w:ascii="Times New Roman" w:hAnsi="Times New Roman" w:cs="Times New Roman"/>
         </w:rPr>
       </w:pPr>
+      <w:r>
+        <w:rPr>
+          <w:noProof/>
+          <w:color w:val="000000"/>
+        </w:rPr>
+        <w:drawing>
+          <wp:inline distT="0" distB="0" distL="0" distR="0" wp14:anchorId="644F2DCC" wp14:editId="130DA8D9">
+            <wp:extent cx="6858000" cy="3046730"/>
+            <wp:effectExtent l="0" t="0" r="0" b="1270"/>
+            <wp:docPr id="1513318481" name="Picture 2"/>
+            <wp:cNvGraphicFramePr>
+              <a:graphicFrameLocks xmlns:a="http://schemas.openxmlformats.org/drawingml/2006/main" noChangeAspect="1"/>
+            </wp:cNvGraphicFramePr>
+            <a:graphic xmlns:a="http://schemas.openxmlformats.org/drawingml/2006/main">
+              <a:graphicData uri="http://schemas.openxmlformats.org/drawingml/2006/picture">
+                <pic:pic xmlns:pic="http://schemas.openxmlformats.org/drawingml/2006/picture">
+                  <pic:nvPicPr>
+                    <pic:cNvPr id="1513318481" name="Picture 1513318481"/>
+                    <pic:cNvPicPr/>
+                  </pic:nvPicPr>
+                  <pic:blipFill>
+                    <a:blip r:embed="rId14" cstate="print">
+                      <a:extLst>
+                        <a:ext uri="{28A0092B-C50C-407E-A947-70E740481C1C}">
+                          <a14:useLocalDpi xmlns:a14="http://schemas.microsoft.com/office/drawing/2010/main" val="0"/>
+                        </a:ext>
+                      </a:extLst>
+                    </a:blip>
+                    <a:stretch>
+                      <a:fillRect/>
+                    </a:stretch>
+                  </pic:blipFill>
+                  <pic:spPr>
+                    <a:xfrm>
+                      <a:off x="0" y="0"/>
+                      <a:ext cx="6858000" cy="3046730"/>
+                    </a:xfrm>
+                    <a:prstGeom prst="rect">
+                      <a:avLst/>
+                    </a:prstGeom>
+                  </pic:spPr>
+                </pic:pic>
+              </a:graphicData>
+            </a:graphic>
+          </wp:inline>
+        </w:drawing>
+      </w:r>
     </w:p>
     <w:sectPr>
       <w:headerReference w:type="even" r:id="rId15"/>
@@ -1200,7 +1359,7 @@
 <w:ftr xmlns:wpc="http://schemas.microsoft.com/office/word/2010/wordprocessingCanvas" xmlns:cx="http://schemas.microsoft.com/office/drawing/2014/chartex" xmlns:cx1="http://schemas.microsoft.com/office/drawing/2015/9/8/chartex" xmlns:cx2="http://schemas.microsoft.com/office/drawing/2015/10/21/chartex" xmlns:cx3="http://schemas.microsoft.com/office/drawing/2016/5/9/chartex" xmlns:cx4="http://schemas.microsoft.com/office/drawing/2016/5/10/chartex" xmlns:cx5="http://schemas.microsoft.com/office/drawing/2016/5/11/chartex" xmlns:cx6="http://schemas.microsoft.com/office/drawing/2016/5/12/chartex" xmlns:cx7="http://schemas.microsoft.com/office/drawing/2016/5/13/chartex" xmlns:cx8="http://schemas.microsoft.com/office/drawing/2016/5/14/chartex" xmlns:mc="http://schemas.openxmlformats.org/markup-compatibility/2006" xmlns:aink="http://schemas.microsoft.com/office/drawing/2016/ink" xmlns:am3d="http://schemas.microsoft.com/office/drawing/2017/model3d" xmlns:o="urn:schemas-microsoft-com:office:office" xmlns:oel="http://schemas.microsoft.com/office/2019/extlst" xmlns:r="http://schemas.openxmlformats.org/officeDocument/2006/relationships" xmlns:m="http://schemas.openxmlformats.org/officeDocument/2006/math" xmlns:v="urn:schemas-microsoft-com:vml" xmlns:wp14="http://schemas.microsoft.com/office/word/2010/wordprocessingDrawing" xmlns:wp="http://schemas.openxmlformats.org/drawingml/2006/wordprocessingDrawing" xmlns:w10="urn:schemas-microsoft-com:office:word" xmlns:w="http://schemas.openxmlformats.org/wordprocessingml/2006/main" xmlns:w14="http://schemas.microsoft.com/office/word/2010/wordml" xmlns:w15="http://schemas.microsoft.com/office/word/2012/wordml" xmlns:w16cex="http://schemas.microsoft.com/office/word/2018/wordml/cex" xmlns:w16cid="http://schemas.microsoft.com/office/word/2016/wordml/cid" xmlns:w16="http://schemas.microsoft.com/office/word/2018/wordml" xmlns:w16du="http://schemas.microsoft.com/office/word/2023/wordml/word16du" xmlns:w16sdtdh="http://schemas.microsoft.com/office/word/2020/wordml/sdtdatahash" xmlns:w16se="http://schemas.microsoft.com/office/word/2015/wordml/symex" xmlns:wpg="http://schemas.microsoft.com/office/word/2010/wordprocessingGroup" xmlns:wpi="http://schemas.microsoft.com/office/word/2010/wordprocessingInk" xmlns:wne="http://schemas.microsoft.com/office/word/2006/wordml" xmlns:wps="http://schemas.microsoft.com/office/word/2010/wordprocessingShape" mc:Ignorable="w14 w15 w16se w16cid w16 w16cex w16sdtdh w16du wp14">
   <w:p>
     <w:pPr>
-      <w:pStyle w:val="a7"/>
+      <w:pStyle w:val="Footer"/>
     </w:pPr>
   </w:p>
 </w:ftr>
@@ -1210,7 +1369,7 @@
 <w:ftr xmlns:wpc="http://schemas.microsoft.com/office/word/2010/wordprocessingCanvas" xmlns:cx="http://schemas.microsoft.com/office/drawing/2014/chartex" xmlns:cx1="http://schemas.microsoft.com/office/drawing/2015/9/8/chartex" xmlns:cx2="http://schemas.microsoft.com/office/drawing/2015/10/21/chartex" xmlns:cx3="http://schemas.microsoft.com/office/drawing/2016/5/9/chartex" xmlns:cx4="http://schemas.microsoft.com/office/drawing/2016/5/10/chartex" xmlns:cx5="http://schemas.microsoft.com/office/drawing/2016/5/11/chartex" xmlns:cx6="http://schemas.microsoft.com/office/drawing/2016/5/12/chartex" xmlns:cx7="http://schemas.microsoft.com/office/drawing/2016/5/13/chartex" xmlns:cx8="http://schemas.microsoft.com/office/drawing/2016/5/14/chartex" xmlns:mc="http://schemas.openxmlformats.org/markup-compatibility/2006" xmlns:aink="http://schemas.microsoft.com/office/drawing/2016/ink" xmlns:am3d="http://schemas.microsoft.com/office/drawing/2017/model3d" xmlns:o="urn:schemas-microsoft-com:office:office" xmlns:oel="http://schemas.microsoft.com/office/2019/extlst" xmlns:r="http://schemas.openxmlformats.org/officeDocument/2006/relationships" xmlns:m="http://schemas.openxmlformats.org/officeDocument/2006/math" xmlns:v="urn:schemas-microsoft-com:vml" xmlns:wp14="http://schemas.microsoft.com/office/word/2010/wordprocessingDrawing" xmlns:wp="http://schemas.openxmlformats.org/drawingml/2006/wordprocessingDrawing" xmlns:w10="urn:schemas-microsoft-com:office:word" xmlns:w="http://schemas.openxmlformats.org/wordprocessingml/2006/main" xmlns:w14="http://schemas.microsoft.com/office/word/2010/wordml" xmlns:w15="http://schemas.microsoft.com/office/word/2012/wordml" xmlns:w16cex="http://schemas.microsoft.com/office/word/2018/wordml/cex" xmlns:w16cid="http://schemas.microsoft.com/office/word/2016/wordml/cid" xmlns:w16="http://schemas.microsoft.com/office/word/2018/wordml" xmlns:w16du="http://schemas.microsoft.com/office/word/2023/wordml/word16du" xmlns:w16sdtdh="http://schemas.microsoft.com/office/word/2020/wordml/sdtdatahash" xmlns:w16se="http://schemas.microsoft.com/office/word/2015/wordml/symex" xmlns:wpg="http://schemas.microsoft.com/office/word/2010/wordprocessingGroup" xmlns:wpi="http://schemas.microsoft.com/office/word/2010/wordprocessingInk" xmlns:wne="http://schemas.microsoft.com/office/word/2006/wordml" xmlns:wps="http://schemas.microsoft.com/office/word/2010/wordprocessingShape" mc:Ignorable="w14 w15 w16se w16cid w16 w16cex w16sdtdh w16du wp14">
   <w:p>
     <w:pPr>
-      <w:pStyle w:val="a7"/>
+      <w:pStyle w:val="Footer"/>
       <w:pBdr>
         <w:top w:val="single" w:sz="4" w:space="1" w:color="auto"/>
       </w:pBdr>
@@ -1354,7 +1513,7 @@
 <w:ftr xmlns:wpc="http://schemas.microsoft.com/office/word/2010/wordprocessingCanvas" xmlns:cx="http://schemas.microsoft.com/office/drawing/2014/chartex" xmlns:cx1="http://schemas.microsoft.com/office/drawing/2015/9/8/chartex" xmlns:cx2="http://schemas.microsoft.com/office/drawing/2015/10/21/chartex" xmlns:cx3="http://schemas.microsoft.com/office/drawing/2016/5/9/chartex" xmlns:cx4="http://schemas.microsoft.com/office/drawing/2016/5/10/chartex" xmlns:cx5="http://schemas.microsoft.com/office/drawing/2016/5/11/chartex" xmlns:cx6="http://schemas.microsoft.com/office/drawing/2016/5/12/chartex" xmlns:cx7="http://schemas.microsoft.com/office/drawing/2016/5/13/chartex" xmlns:cx8="http://schemas.microsoft.com/office/drawing/2016/5/14/chartex" xmlns:mc="http://schemas.openxmlformats.org/markup-compatibility/2006" xmlns:aink="http://schemas.microsoft.com/office/drawing/2016/ink" xmlns:am3d="http://schemas.microsoft.com/office/drawing/2017/model3d" xmlns:o="urn:schemas-microsoft-com:office:office" xmlns:oel="http://schemas.microsoft.com/office/2019/extlst" xmlns:r="http://schemas.openxmlformats.org/officeDocument/2006/relationships" xmlns:m="http://schemas.openxmlformats.org/officeDocument/2006/math" xmlns:v="urn:schemas-microsoft-com:vml" xmlns:wp14="http://schemas.microsoft.com/office/word/2010/wordprocessingDrawing" xmlns:wp="http://schemas.openxmlformats.org/drawingml/2006/wordprocessingDrawing" xmlns:w10="urn:schemas-microsoft-com:office:word" xmlns:w="http://schemas.openxmlformats.org/wordprocessingml/2006/main" xmlns:w14="http://schemas.microsoft.com/office/word/2010/wordml" xmlns:w15="http://schemas.microsoft.com/office/word/2012/wordml" xmlns:w16cex="http://schemas.microsoft.com/office/word/2018/wordml/cex" xmlns:w16cid="http://schemas.microsoft.com/office/word/2016/wordml/cid" xmlns:w16="http://schemas.microsoft.com/office/word/2018/wordml" xmlns:w16du="http://schemas.microsoft.com/office/word/2023/wordml/word16du" xmlns:w16sdtdh="http://schemas.microsoft.com/office/word/2020/wordml/sdtdatahash" xmlns:w16se="http://schemas.microsoft.com/office/word/2015/wordml/symex" xmlns:wpg="http://schemas.microsoft.com/office/word/2010/wordprocessingGroup" xmlns:wpi="http://schemas.microsoft.com/office/word/2010/wordprocessingInk" xmlns:wne="http://schemas.microsoft.com/office/word/2006/wordml" xmlns:wps="http://schemas.microsoft.com/office/word/2010/wordprocessingShape" mc:Ignorable="w14 w15 w16se w16cid w16 w16cex w16sdtdh w16du wp14">
   <w:p>
     <w:pPr>
-      <w:pStyle w:val="a7"/>
+      <w:pStyle w:val="Footer"/>
     </w:pPr>
   </w:p>
 </w:ftr>
@@ -1389,7 +1548,7 @@
 <w:hdr xmlns:wpc="http://schemas.microsoft.com/office/word/2010/wordprocessingCanvas" xmlns:cx="http://schemas.microsoft.com/office/drawing/2014/chartex" xmlns:cx1="http://schemas.microsoft.com/office/drawing/2015/9/8/chartex" xmlns:cx2="http://schemas.microsoft.com/office/drawing/2015/10/21/chartex" xmlns:cx3="http://schemas.microsoft.com/office/drawing/2016/5/9/chartex" xmlns:cx4="http://schemas.microsoft.com/office/drawing/2016/5/10/chartex" xmlns:cx5="http://schemas.microsoft.com/office/drawing/2016/5/11/chartex" xmlns:cx6="http://schemas.microsoft.com/office/drawing/2016/5/12/chartex" xmlns:cx7="http://schemas.microsoft.com/office/drawing/2016/5/13/chartex" xmlns:cx8="http://schemas.microsoft.com/office/drawing/2016/5/14/chartex" xmlns:mc="http://schemas.openxmlformats.org/markup-compatibility/2006" xmlns:aink="http://schemas.microsoft.com/office/drawing/2016/ink" xmlns:am3d="http://schemas.microsoft.com/office/drawing/2017/model3d" xmlns:o="urn:schemas-microsoft-com:office:office" xmlns:oel="http://schemas.microsoft.com/office/2019/extlst" xmlns:r="http://schemas.openxmlformats.org/officeDocument/2006/relationships" xmlns:m="http://schemas.openxmlformats.org/officeDocument/2006/math" xmlns:v="urn:schemas-microsoft-com:vml" xmlns:wp14="http://schemas.microsoft.com/office/word/2010/wordprocessingDrawing" xmlns:wp="http://schemas.openxmlformats.org/drawingml/2006/wordprocessingDrawing" xmlns:w10="urn:schemas-microsoft-com:office:word" xmlns:w="http://schemas.openxmlformats.org/wordprocessingml/2006/main" xmlns:w14="http://schemas.microsoft.com/office/word/2010/wordml" xmlns:w15="http://schemas.microsoft.com/office/word/2012/wordml" xmlns:w16cex="http://schemas.microsoft.com/office/word/2018/wordml/cex" xmlns:w16cid="http://schemas.microsoft.com/office/word/2016/wordml/cid" xmlns:w16="http://schemas.microsoft.com/office/word/2018/wordml" xmlns:w16du="http://schemas.microsoft.com/office/word/2023/wordml/word16du" xmlns:w16sdtdh="http://schemas.microsoft.com/office/word/2020/wordml/sdtdatahash" xmlns:w16se="http://schemas.microsoft.com/office/word/2015/wordml/symex" xmlns:wpg="http://schemas.microsoft.com/office/word/2010/wordprocessingGroup" xmlns:wpi="http://schemas.microsoft.com/office/word/2010/wordprocessingInk" xmlns:wne="http://schemas.microsoft.com/office/word/2006/wordml" xmlns:wps="http://schemas.microsoft.com/office/word/2010/wordprocessingShape" mc:Ignorable="w14 w15 w16se w16cid w16 w16cex w16sdtdh w16du wp14">
   <w:p>
     <w:pPr>
-      <w:pStyle w:val="a5"/>
+      <w:pStyle w:val="Header"/>
     </w:pPr>
   </w:p>
 </w:hdr>
@@ -1399,7 +1558,7 @@
 <w:hdr xmlns:wpc="http://schemas.microsoft.com/office/word/2010/wordprocessingCanvas" xmlns:cx="http://schemas.microsoft.com/office/drawing/2014/chartex" xmlns:cx1="http://schemas.microsoft.com/office/drawing/2015/9/8/chartex" xmlns:cx2="http://schemas.microsoft.com/office/drawing/2015/10/21/chartex" xmlns:cx3="http://schemas.microsoft.com/office/drawing/2016/5/9/chartex" xmlns:cx4="http://schemas.microsoft.com/office/drawing/2016/5/10/chartex" xmlns:cx5="http://schemas.microsoft.com/office/drawing/2016/5/11/chartex" xmlns:cx6="http://schemas.microsoft.com/office/drawing/2016/5/12/chartex" xmlns:cx7="http://schemas.microsoft.com/office/drawing/2016/5/13/chartex" xmlns:cx8="http://schemas.microsoft.com/office/drawing/2016/5/14/chartex" xmlns:mc="http://schemas.openxmlformats.org/markup-compatibility/2006" xmlns:aink="http://schemas.microsoft.com/office/drawing/2016/ink" xmlns:am3d="http://schemas.microsoft.com/office/drawing/2017/model3d" xmlns:o="urn:schemas-microsoft-com:office:office" xmlns:oel="http://schemas.microsoft.com/office/2019/extlst" xmlns:r="http://schemas.openxmlformats.org/officeDocument/2006/relationships" xmlns:m="http://schemas.openxmlformats.org/officeDocument/2006/math" xmlns:v="urn:schemas-microsoft-com:vml" xmlns:wp14="http://schemas.microsoft.com/office/word/2010/wordprocessingDrawing" xmlns:wp="http://schemas.openxmlformats.org/drawingml/2006/wordprocessingDrawing" xmlns:w10="urn:schemas-microsoft-com:office:word" xmlns:w="http://schemas.openxmlformats.org/wordprocessingml/2006/main" xmlns:w14="http://schemas.microsoft.com/office/word/2010/wordml" xmlns:w15="http://schemas.microsoft.com/office/word/2012/wordml" xmlns:w16cex="http://schemas.microsoft.com/office/word/2018/wordml/cex" xmlns:w16cid="http://schemas.microsoft.com/office/word/2016/wordml/cid" xmlns:w16="http://schemas.microsoft.com/office/word/2018/wordml" xmlns:w16du="http://schemas.microsoft.com/office/word/2023/wordml/word16du" xmlns:w16sdtdh="http://schemas.microsoft.com/office/word/2020/wordml/sdtdatahash" xmlns:w16se="http://schemas.microsoft.com/office/word/2015/wordml/symex" xmlns:wpg="http://schemas.microsoft.com/office/word/2010/wordprocessingGroup" xmlns:wpi="http://schemas.microsoft.com/office/word/2010/wordprocessingInk" xmlns:wne="http://schemas.microsoft.com/office/word/2006/wordml" xmlns:wps="http://schemas.microsoft.com/office/word/2010/wordprocessingShape" mc:Ignorable="w14 w15 w16se w16cid w16 w16cex w16sdtdh w16du wp14">
   <w:p>
     <w:pPr>
-      <w:pStyle w:val="a5"/>
+      <w:pStyle w:val="Header"/>
     </w:pPr>
   </w:p>
 </w:hdr>
@@ -1409,7 +1568,7 @@
 <w:hdr xmlns:wpc="http://schemas.microsoft.com/office/word/2010/wordprocessingCanvas" xmlns:cx="http://schemas.microsoft.com/office/drawing/2014/chartex" xmlns:cx1="http://schemas.microsoft.com/office/drawing/2015/9/8/chartex" xmlns:cx2="http://schemas.microsoft.com/office/drawing/2015/10/21/chartex" xmlns:cx3="http://schemas.microsoft.com/office/drawing/2016/5/9/chartex" xmlns:cx4="http://schemas.microsoft.com/office/drawing/2016/5/10/chartex" xmlns:cx5="http://schemas.microsoft.com/office/drawing/2016/5/11/chartex" xmlns:cx6="http://schemas.microsoft.com/office/drawing/2016/5/12/chartex" xmlns:cx7="http://schemas.microsoft.com/office/drawing/2016/5/13/chartex" xmlns:cx8="http://schemas.microsoft.com/office/drawing/2016/5/14/chartex" xmlns:mc="http://schemas.openxmlformats.org/markup-compatibility/2006" xmlns:aink="http://schemas.microsoft.com/office/drawing/2016/ink" xmlns:am3d="http://schemas.microsoft.com/office/drawing/2017/model3d" xmlns:o="urn:schemas-microsoft-com:office:office" xmlns:oel="http://schemas.microsoft.com/office/2019/extlst" xmlns:r="http://schemas.openxmlformats.org/officeDocument/2006/relationships" xmlns:m="http://schemas.openxmlformats.org/officeDocument/2006/math" xmlns:v="urn:schemas-microsoft-com:vml" xmlns:wp14="http://schemas.microsoft.com/office/word/2010/wordprocessingDrawing" xmlns:wp="http://schemas.openxmlformats.org/drawingml/2006/wordprocessingDrawing" xmlns:w10="urn:schemas-microsoft-com:office:word" xmlns:w="http://schemas.openxmlformats.org/wordprocessingml/2006/main" xmlns:w14="http://schemas.microsoft.com/office/word/2010/wordml" xmlns:w15="http://schemas.microsoft.com/office/word/2012/wordml" xmlns:w16cex="http://schemas.microsoft.com/office/word/2018/wordml/cex" xmlns:w16cid="http://schemas.microsoft.com/office/word/2016/wordml/cid" xmlns:w16="http://schemas.microsoft.com/office/word/2018/wordml" xmlns:w16du="http://schemas.microsoft.com/office/word/2023/wordml/word16du" xmlns:w16sdtdh="http://schemas.microsoft.com/office/word/2020/wordml/sdtdatahash" xmlns:w16se="http://schemas.microsoft.com/office/word/2015/wordml/symex" xmlns:wpg="http://schemas.microsoft.com/office/word/2010/wordprocessingGroup" xmlns:wpi="http://schemas.microsoft.com/office/word/2010/wordprocessingInk" xmlns:wne="http://schemas.microsoft.com/office/word/2006/wordml" xmlns:wps="http://schemas.microsoft.com/office/word/2010/wordprocessingShape" mc:Ignorable="w14 w15 w16se w16cid w16 w16cex w16sdtdh w16du wp14">
   <w:p>
     <w:pPr>
-      <w:pStyle w:val="a5"/>
+      <w:pStyle w:val="Header"/>
     </w:pPr>
   </w:p>
 </w:hdr>
@@ -3432,17 +3591,16 @@
     <w:lsdException w:name="Unresolved Mention" w:semiHidden="1" w:unhideWhenUsed="1"/>
     <w:lsdException w:name="Smart Link" w:semiHidden="1" w:unhideWhenUsed="1"/>
   </w:latentStyles>
-  <w:style w:type="paragraph" w:default="1" w:styleId="a">
+  <w:style w:type="paragraph" w:default="1" w:styleId="Normal">
     <w:name w:val="Normal"/>
     <w:qFormat/>
   </w:style>
-  <w:style w:type="character" w:default="1" w:styleId="a0">
+  <w:style w:type="character" w:default="1" w:styleId="DefaultParagraphFont">
     <w:name w:val="Default Paragraph Font"/>
     <w:uiPriority w:val="1"/>
-    <w:semiHidden/>
     <w:unhideWhenUsed/>
   </w:style>
-  <w:style w:type="table" w:default="1" w:styleId="a1">
+  <w:style w:type="table" w:default="1" w:styleId="TableNormal">
     <w:name w:val="Normal Table"/>
     <w:uiPriority w:val="99"/>
     <w:semiHidden/>
@@ -3457,15 +3615,15 @@
       </w:tblCellMar>
     </w:tblPr>
   </w:style>
-  <w:style w:type="numbering" w:default="1" w:styleId="a2">
+  <w:style w:type="numbering" w:default="1" w:styleId="NoList">
     <w:name w:val="No List"/>
     <w:uiPriority w:val="99"/>
     <w:semiHidden/>
     <w:unhideWhenUsed/>
   </w:style>
-  <w:style w:type="paragraph" w:styleId="a3">
+  <w:style w:type="paragraph" w:styleId="ListParagraph">
     <w:name w:val="List Paragraph"/>
-    <w:basedOn w:val="a"/>
+    <w:basedOn w:val="Normal"/>
     <w:uiPriority w:val="34"/>
     <w:qFormat/>
     <w:rsid w:val="00EE1C32"/>
@@ -3474,7 +3632,7 @@
       <w:contextualSpacing/>
     </w:pPr>
   </w:style>
-  <w:style w:type="paragraph" w:styleId="a4">
+  <w:style w:type="paragraph" w:styleId="NoSpacing">
     <w:name w:val="No Spacing"/>
     <w:uiPriority w:val="1"/>
     <w:qFormat/>
@@ -3483,10 +3641,10 @@
       <w:spacing w:after="0" w:line="240" w:lineRule="auto"/>
     </w:pPr>
   </w:style>
-  <w:style w:type="paragraph" w:styleId="a5">
+  <w:style w:type="paragraph" w:styleId="Header">
     <w:name w:val="header"/>
-    <w:basedOn w:val="a"/>
-    <w:link w:val="a6"/>
+    <w:basedOn w:val="Normal"/>
+    <w:link w:val="HeaderChar"/>
     <w:uiPriority w:val="99"/>
     <w:unhideWhenUsed/>
     <w:rsid w:val="00EE1C32"/>
@@ -3498,17 +3656,17 @@
       <w:spacing w:after="0" w:line="240" w:lineRule="auto"/>
     </w:pPr>
   </w:style>
-  <w:style w:type="character" w:customStyle="1" w:styleId="a6">
-    <w:name w:val="頁首 字元"/>
-    <w:basedOn w:val="a0"/>
-    <w:link w:val="a5"/>
+  <w:style w:type="character" w:customStyle="1" w:styleId="HeaderChar">
+    <w:name w:val="Header Char"/>
+    <w:basedOn w:val="DefaultParagraphFont"/>
+    <w:link w:val="Header"/>
     <w:uiPriority w:val="99"/>
     <w:rsid w:val="00EE1C32"/>
   </w:style>
-  <w:style w:type="paragraph" w:styleId="a7">
+  <w:style w:type="paragraph" w:styleId="Footer">
     <w:name w:val="footer"/>
-    <w:basedOn w:val="a"/>
-    <w:link w:val="a8"/>
+    <w:basedOn w:val="Normal"/>
+    <w:link w:val="FooterChar"/>
     <w:uiPriority w:val="99"/>
     <w:unhideWhenUsed/>
     <w:rsid w:val="00EE1C32"/>
@@ -3520,16 +3678,16 @@
       <w:spacing w:after="0" w:line="240" w:lineRule="auto"/>
     </w:pPr>
   </w:style>
-  <w:style w:type="character" w:customStyle="1" w:styleId="a8">
-    <w:name w:val="頁尾 字元"/>
-    <w:basedOn w:val="a0"/>
-    <w:link w:val="a7"/>
+  <w:style w:type="character" w:customStyle="1" w:styleId="FooterChar">
+    <w:name w:val="Footer Char"/>
+    <w:basedOn w:val="DefaultParagraphFont"/>
+    <w:link w:val="Footer"/>
     <w:uiPriority w:val="99"/>
     <w:rsid w:val="00EE1C32"/>
   </w:style>
-  <w:style w:type="character" w:styleId="a9">
+  <w:style w:type="character" w:styleId="PlaceholderText">
     <w:name w:val="Placeholder Text"/>
-    <w:basedOn w:val="a0"/>
+    <w:basedOn w:val="DefaultParagraphFont"/>
     <w:uiPriority w:val="99"/>
     <w:semiHidden/>
     <w:rsid w:val="00C76171"/>
@@ -3537,9 +3695,9 @@
       <w:color w:val="808080"/>
     </w:rPr>
   </w:style>
-  <w:style w:type="table" w:styleId="aa">
+  <w:style w:type="table" w:styleId="TableGrid">
     <w:name w:val="Table Grid"/>
-    <w:basedOn w:val="a1"/>
+    <w:basedOn w:val="TableNormal"/>
     <w:uiPriority w:val="39"/>
     <w:rsid w:val="00127B40"/>
     <w:pPr>
@@ -3556,9 +3714,9 @@
       </w:tblBorders>
     </w:tblPr>
   </w:style>
-  <w:style w:type="character" w:styleId="ab">
+  <w:style w:type="character" w:styleId="Hyperlink">
     <w:name w:val="Hyperlink"/>
-    <w:basedOn w:val="a0"/>
+    <w:basedOn w:val="DefaultParagraphFont"/>
     <w:uiPriority w:val="99"/>
     <w:unhideWhenUsed/>
     <w:rsid w:val="002D738F"/>
@@ -3567,9 +3725,9 @@
       <w:u w:val="single"/>
     </w:rPr>
   </w:style>
-  <w:style w:type="character" w:styleId="ac">
+  <w:style w:type="character" w:styleId="UnresolvedMention">
     <w:name w:val="Unresolved Mention"/>
-    <w:basedOn w:val="a0"/>
+    <w:basedOn w:val="DefaultParagraphFont"/>
     <w:uiPriority w:val="99"/>
     <w:semiHidden/>
     <w:unhideWhenUsed/>
@@ -3579,9 +3737,9 @@
       <w:shd w:val="clear" w:color="auto" w:fill="E1DFDD"/>
     </w:rPr>
   </w:style>
-  <w:style w:type="paragraph" w:styleId="Web">
+  <w:style w:type="paragraph" w:styleId="NormalWeb">
     <w:name w:val="Normal (Web)"/>
-    <w:basedOn w:val="a"/>
+    <w:basedOn w:val="Normal"/>
     <w:uiPriority w:val="99"/>
     <w:semiHidden/>
     <w:unhideWhenUsed/>
@@ -3595,9 +3753,9 @@
       <w:szCs w:val="24"/>
     </w:rPr>
   </w:style>
-  <w:style w:type="character" w:styleId="ad">
+  <w:style w:type="character" w:styleId="FollowedHyperlink">
     <w:name w:val="FollowedHyperlink"/>
-    <w:basedOn w:val="a0"/>
+    <w:basedOn w:val="DefaultParagraphFont"/>
     <w:uiPriority w:val="99"/>
     <w:semiHidden/>
     <w:unhideWhenUsed/>
@@ -3607,10 +3765,10 @@
       <w:u w:val="single"/>
     </w:rPr>
   </w:style>
-  <w:style w:type="paragraph" w:styleId="ae">
+  <w:style w:type="paragraph" w:styleId="Caption">
     <w:name w:val="caption"/>
-    <w:basedOn w:val="a"/>
-    <w:next w:val="a"/>
+    <w:basedOn w:val="Normal"/>
+    <w:next w:val="Normal"/>
     <w:uiPriority w:val="35"/>
     <w:unhideWhenUsed/>
     <w:qFormat/>
@@ -3651,7 +3809,7 @@
         <w:p>
           <w:r>
             <w:rPr>
-              <w:rStyle w:val="a3"/>
+              <w:rStyle w:val="PlaceholderText"/>
             </w:rPr>
             <w:t>Click or tap here to enter text.</w:t>
           </w:r>
@@ -3680,7 +3838,7 @@
           </w:pPr>
           <w:r>
             <w:rPr>
-              <w:rStyle w:val="a3"/>
+              <w:rStyle w:val="PlaceholderText"/>
             </w:rPr>
             <w:t>Click or tap here to enter text.</w:t>
           </w:r>
@@ -3705,10 +3863,10 @@
     <w:charset w:val="00"/>
     <w:family w:val="swiss"/>
     <w:pitch w:val="variable"/>
-    <w:sig w:usb0="E4002EFF" w:usb1="C200247B" w:usb2="00000009" w:usb3="00000000" w:csb0="000001FF" w:csb1="00000000"/>
+    <w:sig w:usb0="E0002AFF" w:usb1="C000247B" w:usb2="00000009" w:usb3="00000000" w:csb0="000001FF" w:csb1="00000000"/>
   </w:font>
-  <w:font w:name="新細明體">
-    <w:altName w:val="PMingLiU"/>
+  <w:font w:name="PMingLiU">
+    <w:altName w:val="新細明體"/>
     <w:panose1 w:val="02020500000000000000"/>
     <w:charset w:val="88"/>
     <w:family w:val="roman"/>
@@ -3720,22 +3878,24 @@
     <w:charset w:val="00"/>
     <w:family w:val="modern"/>
     <w:pitch w:val="fixed"/>
-    <w:sig w:usb0="E00006FF" w:usb1="0000FCFF" w:usb2="00000001" w:usb3="00000000" w:csb0="0000019F" w:csb1="00000000"/>
+    <w:sig w:usb0="E10002FF" w:usb1="4000FCFF" w:usb2="00000009" w:usb3="00000000" w:csb0="0000019F" w:csb1="00000000"/>
   </w:font>
   <w:font w:name="Calibri Light">
     <w:panose1 w:val="020F0302020204030204"/>
     <w:charset w:val="00"/>
     <w:family w:val="swiss"/>
     <w:pitch w:val="variable"/>
-    <w:sig w:usb0="E4002EFF" w:usb1="C200247B" w:usb2="00000009" w:usb3="00000000" w:csb0="000001FF" w:csb1="00000000"/>
+    <w:sig w:usb0="E0002AFF" w:usb1="C000247B" w:usb2="00000009" w:usb3="00000000" w:csb0="000001FF" w:csb1="00000000"/>
   </w:font>
   <w:font w:name="Aptos">
+    <w:panose1 w:val="020B0004020202020204"/>
     <w:charset w:val="00"/>
     <w:family w:val="swiss"/>
     <w:pitch w:val="variable"/>
     <w:sig w:usb0="20000287" w:usb1="00000003" w:usb2="00000000" w:usb3="00000000" w:csb0="0000019F" w:csb1="00000000"/>
   </w:font>
   <w:font w:name="Aptos Display">
+    <w:panose1 w:val="020B0004020202020204"/>
     <w:charset w:val="00"/>
     <w:family w:val="swiss"/>
     <w:pitch w:val="variable"/>
@@ -3771,6 +3931,8 @@
     <w:rsid w:val="005070C5"/>
     <w:rsid w:val="0053357A"/>
     <w:rsid w:val="006353C8"/>
+    <w:rsid w:val="00977983"/>
+    <w:rsid w:val="009C7E8C"/>
     <w:rsid w:val="00D8634B"/>
     <w:rsid w:val="00FD1E4C"/>
   </w:rsids>
@@ -4190,17 +4352,17 @@
     <w:lsdException w:name="Unresolved Mention" w:semiHidden="1" w:unhideWhenUsed="1"/>
     <w:lsdException w:name="Smart Link" w:semiHidden="1" w:unhideWhenUsed="1"/>
   </w:latentStyles>
-  <w:style w:type="paragraph" w:default="1" w:styleId="a">
+  <w:style w:type="paragraph" w:default="1" w:styleId="Normal">
     <w:name w:val="Normal"/>
     <w:qFormat/>
   </w:style>
-  <w:style w:type="character" w:default="1" w:styleId="a0">
+  <w:style w:type="character" w:default="1" w:styleId="DefaultParagraphFont">
     <w:name w:val="Default Paragraph Font"/>
     <w:uiPriority w:val="1"/>
     <w:semiHidden/>
     <w:unhideWhenUsed/>
   </w:style>
-  <w:style w:type="table" w:default="1" w:styleId="a1">
+  <w:style w:type="table" w:default="1" w:styleId="TableNormal">
     <w:name w:val="Normal Table"/>
     <w:uiPriority w:val="99"/>
     <w:semiHidden/>
@@ -4215,15 +4377,15 @@
       </w:tblCellMar>
     </w:tblPr>
   </w:style>
-  <w:style w:type="numbering" w:default="1" w:styleId="a2">
+  <w:style w:type="numbering" w:default="1" w:styleId="NoList">
     <w:name w:val="No List"/>
     <w:uiPriority w:val="99"/>
     <w:semiHidden/>
     <w:unhideWhenUsed/>
   </w:style>
-  <w:style w:type="character" w:styleId="a3">
+  <w:style w:type="character" w:styleId="PlaceholderText">
     <w:name w:val="Placeholder Text"/>
-    <w:basedOn w:val="a0"/>
+    <w:basedOn w:val="DefaultParagraphFont"/>
     <w:uiPriority w:val="99"/>
     <w:semiHidden/>
     <w:rsid w:val="005070C5"/>

</xml_diff>